<commit_message>
Modification rapport - Adrien
</commit_message>
<xml_diff>
--- a/doc/Epidemio - Sprint 2 - Rapport.docx
+++ b/doc/Epidemio - Sprint 2 - Rapport.docx
@@ -923,25 +923,153 @@
           <w:szCs w:val="24"/>
         </w:rPr>
         <w:lastRenderedPageBreak/>
-        <w:t xml:space="preserve">Afin de représenter au mieux la simulation et son évolution, nous avons opté pour une représentation graphique par point où chaque point représente une personne. Chaque point possède différentes couleurs indiquant son état. Il a donc fallu trouver une façon de faire un nuage de point de manière à ce qu’il s’intègre dans le reste du projet. Après quelque recherche j’ai pris la décision d’utiliser la bibliothèque pyqtgraph. Cette bibliothèque permet de gérer divers graphiques dans l’environnement PyQT. </w:t>
-      </w:r>
-    </w:p>
-    <w:p>
-      <w:pPr>
-        <w:jc w:val="both"/>
-        <w:rPr>
-          <w:rFonts w:asciiTheme="majorHAnsi" w:hAnsiTheme="majorHAnsi" w:cstheme="majorHAnsi"/>
-          <w:sz w:val="24"/>
-          <w:szCs w:val="24"/>
-        </w:rPr>
-      </w:pPr>
-      <w:r>
-        <w:rPr>
-          <w:rFonts w:asciiTheme="majorHAnsi" w:hAnsiTheme="majorHAnsi" w:cstheme="majorHAnsi"/>
-          <w:sz w:val="24"/>
-          <w:szCs w:val="24"/>
-        </w:rPr>
-        <w:t>Concernant les tâches réalisées, presque toutes celles planifiées ont été effectuées :</w:t>
+        <w:t xml:space="preserve">Dans le but de </w:t>
+      </w:r>
+      <w:r>
+        <w:rPr>
+          <w:rFonts w:asciiTheme="majorHAnsi" w:hAnsiTheme="majorHAnsi" w:cstheme="majorHAnsi"/>
+          <w:sz w:val="24"/>
+          <w:szCs w:val="24"/>
+        </w:rPr>
+        <w:t xml:space="preserve">représenter au mieux la simulation et son évolution, nous avons opté pour une représentation graphique par point où chaque point représente une personne. </w:t>
+      </w:r>
+      <w:r>
+        <w:rPr>
+          <w:rFonts w:asciiTheme="majorHAnsi" w:hAnsiTheme="majorHAnsi" w:cstheme="majorHAnsi"/>
+          <w:sz w:val="24"/>
+          <w:szCs w:val="24"/>
+        </w:rPr>
+        <w:t xml:space="preserve">Ces derniers ont une couleur indiquant leur </w:t>
+      </w:r>
+      <w:r>
+        <w:rPr>
+          <w:rFonts w:asciiTheme="majorHAnsi" w:hAnsiTheme="majorHAnsi" w:cstheme="majorHAnsi"/>
+          <w:sz w:val="24"/>
+          <w:szCs w:val="24"/>
+        </w:rPr>
+        <w:t>état</w:t>
+      </w:r>
+      <w:r>
+        <w:rPr>
+          <w:rFonts w:asciiTheme="majorHAnsi" w:hAnsiTheme="majorHAnsi" w:cstheme="majorHAnsi"/>
+          <w:sz w:val="24"/>
+          <w:szCs w:val="24"/>
+        </w:rPr>
+        <w:t xml:space="preserve"> : sain, infecté, immunisé ou mort</w:t>
+      </w:r>
+      <w:r>
+        <w:rPr>
+          <w:rFonts w:asciiTheme="majorHAnsi" w:hAnsiTheme="majorHAnsi" w:cstheme="majorHAnsi"/>
+          <w:sz w:val="24"/>
+          <w:szCs w:val="24"/>
+        </w:rPr>
+        <w:t xml:space="preserve">. Il a donc fallu trouver une façon de faire </w:t>
+      </w:r>
+      <w:r>
+        <w:rPr>
+          <w:rFonts w:asciiTheme="majorHAnsi" w:hAnsiTheme="majorHAnsi" w:cstheme="majorHAnsi"/>
+          <w:sz w:val="24"/>
+          <w:szCs w:val="24"/>
+        </w:rPr>
+        <w:t xml:space="preserve">représenter ces points </w:t>
+      </w:r>
+      <w:r>
+        <w:rPr>
+          <w:rFonts w:asciiTheme="majorHAnsi" w:hAnsiTheme="majorHAnsi" w:cstheme="majorHAnsi"/>
+          <w:sz w:val="24"/>
+          <w:szCs w:val="24"/>
+        </w:rPr>
+        <w:t xml:space="preserve">de manière à ce qu’il s’intègre dans le reste </w:t>
+      </w:r>
+      <w:r>
+        <w:rPr>
+          <w:rFonts w:asciiTheme="majorHAnsi" w:hAnsiTheme="majorHAnsi" w:cstheme="majorHAnsi"/>
+          <w:sz w:val="24"/>
+          <w:szCs w:val="24"/>
+        </w:rPr>
+        <w:t>de l'interface du projet</w:t>
+      </w:r>
+      <w:r>
+        <w:rPr>
+          <w:rFonts w:asciiTheme="majorHAnsi" w:hAnsiTheme="majorHAnsi" w:cstheme="majorHAnsi"/>
+          <w:sz w:val="24"/>
+          <w:szCs w:val="24"/>
+        </w:rPr>
+        <w:t xml:space="preserve">. Après quelque recherche </w:t>
+      </w:r>
+      <w:r>
+        <w:rPr>
+          <w:rFonts w:asciiTheme="majorHAnsi" w:hAnsiTheme="majorHAnsi" w:cstheme="majorHAnsi"/>
+          <w:sz w:val="24"/>
+          <w:szCs w:val="24"/>
+        </w:rPr>
+        <w:t xml:space="preserve">sur la réalisation de graphiques ou de nuages de points avec la bibliothèque PyQT, </w:t>
+      </w:r>
+      <w:r>
+        <w:rPr>
+          <w:rFonts w:asciiTheme="majorHAnsi" w:hAnsiTheme="majorHAnsi" w:cstheme="majorHAnsi"/>
+          <w:sz w:val="24"/>
+          <w:szCs w:val="24"/>
+        </w:rPr>
+        <w:t xml:space="preserve">j’ai pris la décision d’utiliser la bibliothèque </w:t>
+      </w:r>
+      <w:r>
+        <w:rPr>
+          <w:rFonts w:asciiTheme="majorHAnsi" w:hAnsiTheme="majorHAnsi" w:cstheme="majorHAnsi"/>
+          <w:sz w:val="24"/>
+          <w:szCs w:val="24"/>
+        </w:rPr>
+        <w:t>P</w:t>
+      </w:r>
+      <w:r>
+        <w:rPr>
+          <w:rFonts w:asciiTheme="majorHAnsi" w:hAnsiTheme="majorHAnsi" w:cstheme="majorHAnsi"/>
+          <w:sz w:val="24"/>
+          <w:szCs w:val="24"/>
+        </w:rPr>
+        <w:t>y</w:t>
+      </w:r>
+      <w:r>
+        <w:rPr>
+          <w:rFonts w:asciiTheme="majorHAnsi" w:hAnsiTheme="majorHAnsi" w:cstheme="majorHAnsi"/>
+          <w:sz w:val="24"/>
+          <w:szCs w:val="24"/>
+        </w:rPr>
+        <w:t>QtG</w:t>
+      </w:r>
+      <w:r>
+        <w:rPr>
+          <w:rFonts w:asciiTheme="majorHAnsi" w:hAnsiTheme="majorHAnsi" w:cstheme="majorHAnsi"/>
+          <w:sz w:val="24"/>
+          <w:szCs w:val="24"/>
+        </w:rPr>
+        <w:t xml:space="preserve">raph. </w:t>
+      </w:r>
+      <w:r>
+        <w:rPr>
+          <w:rFonts w:asciiTheme="majorHAnsi" w:hAnsiTheme="majorHAnsi" w:cstheme="majorHAnsi"/>
+          <w:sz w:val="24"/>
+          <w:szCs w:val="24"/>
+        </w:rPr>
+        <w:t>Cette bibliothèque est vastement utilisée et recommandée lors de l'affichage de graphiques (plots) comme des nuages de point.</w:t>
+      </w:r>
+    </w:p>
+    <w:p>
+      <w:pPr>
+        <w:jc w:val="both"/>
+        <w:rPr>
+          <w:rFonts w:asciiTheme="majorHAnsi" w:hAnsiTheme="majorHAnsi" w:cstheme="majorHAnsi"/>
+          <w:sz w:val="24"/>
+          <w:szCs w:val="24"/>
+        </w:rPr>
+      </w:pPr>
+      <w:r>
+        <w:rPr>
+          <w:rFonts w:asciiTheme="majorHAnsi" w:hAnsiTheme="majorHAnsi" w:cstheme="majorHAnsi"/>
+          <w:sz w:val="24"/>
+          <w:szCs w:val="24"/>
+        </w:rPr>
+        <w:t>Concernant les tâches réalisées, toutes celles planifiées ont été effectuées :</w:t>
       </w:r>
     </w:p>
     <w:p>
@@ -1051,25 +1179,23 @@
           <w:sz w:val="24"/>
           <w:szCs w:val="24"/>
         </w:rPr>
-        <w:t>Info bulle pour que les utilisateurs puissent comprendre exactement à quoi correspondent les paramètres</w:t>
-      </w:r>
-    </w:p>
-    <w:p>
-      <w:pPr>
-        <w:jc w:val="both"/>
-        <w:rPr>
-          <w:rFonts w:asciiTheme="majorHAnsi" w:hAnsiTheme="majorHAnsi" w:cstheme="majorHAnsi"/>
-          <w:sz w:val="24"/>
-          <w:szCs w:val="24"/>
-        </w:rPr>
-      </w:pPr>
-      <w:r>
-        <w:rPr>
-          <w:rFonts w:asciiTheme="majorHAnsi" w:hAnsiTheme="majorHAnsi" w:cstheme="majorHAnsi"/>
-          <w:sz w:val="24"/>
-          <w:szCs w:val="24"/>
-        </w:rPr>
-        <w:t xml:space="preserve">La tâche suivante, quant à elle pris un peu de retard car les autres tâches ont été plus longues à réaliser que prévu : </w:t>
+        <w:t xml:space="preserve">Textes descriptifs qui s'affichent lors du survol d'un paramètre </w:t>
+      </w:r>
+      <w:r>
+        <w:rPr>
+          <w:rFonts w:asciiTheme="majorHAnsi" w:hAnsiTheme="majorHAnsi" w:cstheme="majorHAnsi"/>
+          <w:sz w:val="24"/>
+          <w:szCs w:val="24"/>
+        </w:rPr>
+        <w:t xml:space="preserve">pour que les utilisateurs puissent comprendre exactement à quoi </w:t>
+      </w:r>
+      <w:r>
+        <w:rPr>
+          <w:rFonts w:asciiTheme="majorHAnsi" w:hAnsiTheme="majorHAnsi" w:cstheme="majorHAnsi"/>
+          <w:sz w:val="24"/>
+          <w:szCs w:val="24"/>
+        </w:rPr>
+        <w:t>ils correspondent.</w:t>
       </w:r>
     </w:p>
     <w:p>
@@ -1091,25 +1217,23 @@
           <w:sz w:val="24"/>
           <w:szCs w:val="24"/>
         </w:rPr>
-        <w:t>Ajout de la partie extraction et visualisation des données dans l’interface</w:t>
-      </w:r>
-    </w:p>
-    <w:p>
-      <w:pPr>
-        <w:jc w:val="both"/>
-        <w:rPr>
-          <w:rFonts w:asciiTheme="majorHAnsi" w:hAnsiTheme="majorHAnsi" w:cstheme="majorHAnsi"/>
-          <w:sz w:val="24"/>
-          <w:szCs w:val="24"/>
-        </w:rPr>
-      </w:pPr>
-      <w:r>
-        <w:rPr>
-          <w:rFonts w:asciiTheme="majorHAnsi" w:hAnsiTheme="majorHAnsi" w:cstheme="majorHAnsi"/>
-          <w:sz w:val="24"/>
-          <w:szCs w:val="24"/>
-        </w:rPr>
-        <w:t>Pour contrebalancer cela, la tâche portant sur la saisie des paramètres de la simulation par l’utilisateur depuis l’interface, prévue pour le 3ème sprint a été réalisée. Les deux tâches ont donc été échangées.</w:t>
+        <w:t xml:space="preserve">Ajout de la partie extraction et visualisation des données </w:t>
+      </w:r>
+      <w:r>
+        <w:rPr>
+          <w:rFonts w:asciiTheme="majorHAnsi" w:hAnsiTheme="majorHAnsi" w:cstheme="majorHAnsi"/>
+          <w:sz w:val="24"/>
+          <w:szCs w:val="24"/>
+        </w:rPr>
+        <w:t xml:space="preserve">de la simulation en temps réel </w:t>
+      </w:r>
+      <w:r>
+        <w:rPr>
+          <w:rFonts w:asciiTheme="majorHAnsi" w:hAnsiTheme="majorHAnsi" w:cstheme="majorHAnsi"/>
+          <w:sz w:val="24"/>
+          <w:szCs w:val="24"/>
+        </w:rPr>
+        <w:t>dans l’interface</w:t>
       </w:r>
     </w:p>
     <w:p>
@@ -1426,7 +1550,6 @@
           <w:sz w:val="24"/>
           <w:szCs w:val="24"/>
         </w:rPr>
-        <w:lastRenderedPageBreak/>
         <w:t>ajout de cercles rouges autour des points pour montrer la distance d’infection entre deux points lorsque l’utilisateur règle la distance d’infection pour qu’il puisse bien se représenter la distance</w:t>
       </w:r>
     </w:p>
@@ -1451,6 +1574,7 @@
           <w:szCs w:val="28"/>
           <w:u w:val="single"/>
         </w:rPr>
+        <w:lastRenderedPageBreak/>
         <w:t>Mise à jour des diagrammes</w:t>
       </w:r>
     </w:p>

</xml_diff>